<commit_message>
ajout deux titre sur doc technique
</commit_message>
<xml_diff>
--- a/GROUPE/documentation technique gestion de projet.docx
+++ b/GROUPE/documentation technique gestion de projet.docx
@@ -75,7 +75,7 @@
                           </wps:spPr>
                           <wps:txbx>
                             <w:txbxContent>
-                              <w:bookmarkStart w:id="0" w:name="_Toc127197545" w:displacedByCustomXml="next"/>
+                              <w:bookmarkStart w:id="0" w:name="_Toc127200354" w:displacedByCustomXml="next"/>
                               <w:sdt>
                                 <w:sdtPr>
                                   <w:rPr>
@@ -179,7 +179,7 @@
                   <v:rect w14:anchorId="464E2FAD" id="Rectangle 16" o:spid="_x0000_s1026" style="position:absolute;left:0;text-align:left;margin-left:0;margin-top:0;width:422.3pt;height:760.1pt;z-index:251659264;visibility:visible;mso-wrap-style:square;mso-width-percent:690;mso-height-percent:960;mso-left-percent:20;mso-top-percent:20;mso-wrap-distance-left:9pt;mso-wrap-distance-top:0;mso-wrap-distance-right:9pt;mso-wrap-distance-bottom:0;mso-position-horizontal-relative:page;mso-position-vertical-relative:page;mso-width-percent:690;mso-height-percent:960;mso-left-percent:20;mso-top-percent:20;mso-width-relative:page;mso-height-relative:page;v-text-anchor:middle" o:gfxdata="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" fillcolor="#4a5a7a [3204]" stroked="f">
                     <v:textbox inset="21.6pt,1in,21.6pt">
                       <w:txbxContent>
-                        <w:bookmarkStart w:id="1" w:name="_Toc127197545" w:displacedByCustomXml="next"/>
+                        <w:bookmarkStart w:id="1" w:name="_Toc127200354" w:displacedByCustomXml="next"/>
                         <w:sdt>
                           <w:sdtPr>
                             <w:rPr>
@@ -500,7 +500,7 @@
           <w:r>
             <w:fldChar w:fldCharType="separate"/>
           </w:r>
-          <w:hyperlink r:id="rId9" w:anchor="_Toc127197545" w:history="1">
+          <w:hyperlink r:id="rId9" w:anchor="_Toc127200354" w:history="1">
             <w:r>
               <w:rPr>
                 <w:rStyle w:val="Lienhypertexte"/>
@@ -528,7 +528,7 @@
                 <w:noProof/>
                 <w:webHidden/>
               </w:rPr>
-              <w:instrText xml:space="preserve"> PAGEREF _Toc127197545 \h </w:instrText>
+              <w:instrText xml:space="preserve"> PAGEREF _Toc127200354 \h </w:instrText>
             </w:r>
             <w:r>
               <w:rPr>
@@ -572,7 +572,7 @@
               <w:sz w:val="22"/>
             </w:rPr>
           </w:pPr>
-          <w:hyperlink w:anchor="_Toc127197546" w:history="1">
+          <w:hyperlink w:anchor="_Toc127200355" w:history="1">
             <w:r>
               <w:rPr>
                 <w:rStyle w:val="Lienhypertexte"/>
@@ -614,7 +614,7 @@
                 <w:noProof/>
                 <w:webHidden/>
               </w:rPr>
-              <w:instrText xml:space="preserve"> PAGEREF _Toc127197546 \h </w:instrText>
+              <w:instrText xml:space="preserve"> PAGEREF _Toc127200355 \h </w:instrText>
             </w:r>
             <w:r>
               <w:rPr>
@@ -658,7 +658,7 @@
               <w:sz w:val="22"/>
             </w:rPr>
           </w:pPr>
-          <w:hyperlink w:anchor="_Toc127197547" w:history="1">
+          <w:hyperlink w:anchor="_Toc127200356" w:history="1">
             <w:r>
               <w:rPr>
                 <w:rStyle w:val="Lienhypertexte"/>
@@ -700,7 +700,7 @@
                 <w:noProof/>
                 <w:webHidden/>
               </w:rPr>
-              <w:instrText xml:space="preserve"> PAGEREF _Toc127197547 \h </w:instrText>
+              <w:instrText xml:space="preserve"> PAGEREF _Toc127200356 \h </w:instrText>
             </w:r>
             <w:r>
               <w:rPr>
@@ -744,7 +744,7 @@
               <w:sz w:val="22"/>
             </w:rPr>
           </w:pPr>
-          <w:hyperlink w:anchor="_Toc127197548" w:history="1">
+          <w:hyperlink w:anchor="_Toc127200357" w:history="1">
             <w:r>
               <w:rPr>
                 <w:rStyle w:val="Lienhypertexte"/>
@@ -786,7 +786,7 @@
                 <w:noProof/>
                 <w:webHidden/>
               </w:rPr>
-              <w:instrText xml:space="preserve"> PAGEREF _Toc127197548 \h </w:instrText>
+              <w:instrText xml:space="preserve"> PAGEREF _Toc127200357 \h </w:instrText>
             </w:r>
             <w:r>
               <w:rPr>
@@ -830,7 +830,7 @@
               <w:sz w:val="22"/>
             </w:rPr>
           </w:pPr>
-          <w:hyperlink w:anchor="_Toc127197549" w:history="1">
+          <w:hyperlink w:anchor="_Toc127200358" w:history="1">
             <w:r>
               <w:rPr>
                 <w:rStyle w:val="Lienhypertexte"/>
@@ -872,7 +872,7 @@
                 <w:noProof/>
                 <w:webHidden/>
               </w:rPr>
-              <w:instrText xml:space="preserve"> PAGEREF _Toc127197549 \h </w:instrText>
+              <w:instrText xml:space="preserve"> PAGEREF _Toc127200358 \h </w:instrText>
             </w:r>
             <w:r>
               <w:rPr>
@@ -916,7 +916,7 @@
               <w:sz w:val="22"/>
             </w:rPr>
           </w:pPr>
-          <w:hyperlink w:anchor="_Toc127197550" w:history="1">
+          <w:hyperlink w:anchor="_Toc127200359" w:history="1">
             <w:r>
               <w:rPr>
                 <w:rStyle w:val="Lienhypertexte"/>
@@ -958,7 +958,7 @@
                 <w:noProof/>
                 <w:webHidden/>
               </w:rPr>
-              <w:instrText xml:space="preserve"> PAGEREF _Toc127197550 \h </w:instrText>
+              <w:instrText xml:space="preserve"> PAGEREF _Toc127200359 \h </w:instrText>
             </w:r>
             <w:r>
               <w:rPr>
@@ -979,6 +979,178 @@
                 <w:webHidden/>
               </w:rPr>
               <w:t>6</w:t>
+            </w:r>
+            <w:r>
+              <w:rPr>
+                <w:noProof/>
+                <w:webHidden/>
+              </w:rPr>
+              <w:fldChar w:fldCharType="end"/>
+            </w:r>
+          </w:hyperlink>
+        </w:p>
+        <w:p>
+          <w:pPr>
+            <w:pStyle w:val="TM2"/>
+            <w:tabs>
+              <w:tab w:val="left" w:pos="880"/>
+              <w:tab w:val="right" w:leader="dot" w:pos="9062"/>
+            </w:tabs>
+            <w:rPr>
+              <w:rFonts w:asciiTheme="minorHAnsi" w:hAnsiTheme="minorHAnsi"/>
+              <w:noProof/>
+              <w:sz w:val="22"/>
+            </w:rPr>
+          </w:pPr>
+          <w:hyperlink w:anchor="_Toc127200360" w:history="1">
+            <w:r>
+              <w:rPr>
+                <w:rStyle w:val="Lienhypertexte"/>
+                <w:noProof/>
+              </w:rPr>
+              <w:t>VI.</w:t>
+            </w:r>
+            <w:r>
+              <w:rPr>
+                <w:rFonts w:asciiTheme="minorHAnsi" w:hAnsiTheme="minorHAnsi"/>
+                <w:noProof/>
+                <w:sz w:val="22"/>
+              </w:rPr>
+              <w:tab/>
+            </w:r>
+            <w:r>
+              <w:rPr>
+                <w:rStyle w:val="Lienhypertexte"/>
+                <w:noProof/>
+              </w:rPr>
+              <w:t>L’arborescence du GITHUB</w:t>
+            </w:r>
+            <w:r>
+              <w:rPr>
+                <w:noProof/>
+                <w:webHidden/>
+              </w:rPr>
+              <w:tab/>
+            </w:r>
+            <w:r>
+              <w:rPr>
+                <w:noProof/>
+                <w:webHidden/>
+              </w:rPr>
+              <w:fldChar w:fldCharType="begin"/>
+            </w:r>
+            <w:r>
+              <w:rPr>
+                <w:noProof/>
+                <w:webHidden/>
+              </w:rPr>
+              <w:instrText xml:space="preserve"> PAGEREF _Toc127200360 \h </w:instrText>
+            </w:r>
+            <w:r>
+              <w:rPr>
+                <w:noProof/>
+                <w:webHidden/>
+              </w:rPr>
+            </w:r>
+            <w:r>
+              <w:rPr>
+                <w:noProof/>
+                <w:webHidden/>
+              </w:rPr>
+              <w:fldChar w:fldCharType="separate"/>
+            </w:r>
+            <w:r>
+              <w:rPr>
+                <w:noProof/>
+                <w:webHidden/>
+              </w:rPr>
+              <w:t>7</w:t>
+            </w:r>
+            <w:r>
+              <w:rPr>
+                <w:noProof/>
+                <w:webHidden/>
+              </w:rPr>
+              <w:fldChar w:fldCharType="end"/>
+            </w:r>
+          </w:hyperlink>
+        </w:p>
+        <w:p>
+          <w:pPr>
+            <w:pStyle w:val="TM2"/>
+            <w:tabs>
+              <w:tab w:val="left" w:pos="1100"/>
+              <w:tab w:val="right" w:leader="dot" w:pos="9062"/>
+            </w:tabs>
+            <w:rPr>
+              <w:rFonts w:asciiTheme="minorHAnsi" w:hAnsiTheme="minorHAnsi"/>
+              <w:noProof/>
+              <w:sz w:val="22"/>
+            </w:rPr>
+          </w:pPr>
+          <w:hyperlink w:anchor="_Toc127200361" w:history="1">
+            <w:r>
+              <w:rPr>
+                <w:rStyle w:val="Lienhypertexte"/>
+                <w:noProof/>
+              </w:rPr>
+              <w:t>VII.</w:t>
+            </w:r>
+            <w:r>
+              <w:rPr>
+                <w:rFonts w:asciiTheme="minorHAnsi" w:hAnsiTheme="minorHAnsi"/>
+                <w:noProof/>
+                <w:sz w:val="22"/>
+              </w:rPr>
+              <w:tab/>
+            </w:r>
+            <w:r>
+              <w:rPr>
+                <w:rStyle w:val="Lienhypertexte"/>
+                <w:noProof/>
+              </w:rPr>
+              <w:t>Fonctionnement du site</w:t>
+            </w:r>
+            <w:r>
+              <w:rPr>
+                <w:noProof/>
+                <w:webHidden/>
+              </w:rPr>
+              <w:tab/>
+            </w:r>
+            <w:r>
+              <w:rPr>
+                <w:noProof/>
+                <w:webHidden/>
+              </w:rPr>
+              <w:fldChar w:fldCharType="begin"/>
+            </w:r>
+            <w:r>
+              <w:rPr>
+                <w:noProof/>
+                <w:webHidden/>
+              </w:rPr>
+              <w:instrText xml:space="preserve"> PAGEREF _Toc127200361 \h </w:instrText>
+            </w:r>
+            <w:r>
+              <w:rPr>
+                <w:noProof/>
+                <w:webHidden/>
+              </w:rPr>
+            </w:r>
+            <w:r>
+              <w:rPr>
+                <w:noProof/>
+                <w:webHidden/>
+              </w:rPr>
+              <w:fldChar w:fldCharType="separate"/>
+            </w:r>
+            <w:r>
+              <w:rPr>
+                <w:noProof/>
+                <w:webHidden/>
+              </w:rPr>
+              <w:t>7</w:t>
             </w:r>
             <w:r>
               <w:rPr>
@@ -1201,51 +1373,17 @@
     </w:p>
     <w:p>
       <w:pPr>
-        <w:rPr>
-          <w:lang w:eastAsia="en-US"/>
-        </w:rPr>
-      </w:pPr>
-    </w:p>
-    <w:p>
-      <w:pPr>
-        <w:rPr>
-          <w:lang w:eastAsia="en-US"/>
-        </w:rPr>
-      </w:pPr>
-    </w:p>
-    <w:p>
-      <w:pPr>
-        <w:rPr>
-          <w:lang w:eastAsia="en-US"/>
-        </w:rPr>
-      </w:pPr>
-    </w:p>
-    <w:p>
-      <w:pPr>
-        <w:rPr>
-          <w:lang w:eastAsia="en-US"/>
-        </w:rPr>
-      </w:pPr>
-    </w:p>
-    <w:p>
-      <w:pPr>
-        <w:rPr>
-          <w:lang w:eastAsia="en-US"/>
-        </w:rPr>
-      </w:pPr>
-    </w:p>
-    <w:p>
-      <w:pPr>
         <w:pStyle w:val="Titre2"/>
         <w:rPr>
           <w:color w:val="auto"/>
         </w:rPr>
       </w:pPr>
-      <w:bookmarkStart w:id="2" w:name="_Toc127197546"/>
+      <w:bookmarkStart w:id="2" w:name="_Toc127200355"/>
       <w:r>
         <w:rPr>
           <w:color w:val="auto"/>
         </w:rPr>
+        <w:lastRenderedPageBreak/>
         <w:t>Les collaborateurs</w:t>
       </w:r>
       <w:bookmarkEnd w:id="2"/>
@@ -1536,8 +1674,16 @@
               <w:rPr>
                 <w:lang w:eastAsia="en-US"/>
               </w:rPr>
-              <w:t>Header et footer</w:t>
-            </w:r>
+              <w:t xml:space="preserve">Header et </w:t>
+            </w:r>
+            <w:proofErr w:type="spellStart"/>
+            <w:r>
+              <w:rPr>
+                <w:lang w:eastAsia="en-US"/>
+              </w:rPr>
+              <w:t>footer</w:t>
+            </w:r>
+            <w:proofErr w:type="spellEnd"/>
           </w:p>
         </w:tc>
       </w:tr>
@@ -1811,11 +1957,12 @@
           <w:color w:val="auto"/>
         </w:rPr>
       </w:pPr>
-      <w:bookmarkStart w:id="3" w:name="_Toc127197547"/>
+      <w:bookmarkStart w:id="3" w:name="_Toc127200356"/>
       <w:r>
         <w:rPr>
           <w:color w:val="auto"/>
         </w:rPr>
+        <w:lastRenderedPageBreak/>
         <w:t>Lien du site original</w:t>
       </w:r>
       <w:bookmarkEnd w:id="3"/>
@@ -2025,11 +2172,12 @@
           <w:color w:val="auto"/>
         </w:rPr>
       </w:pPr>
-      <w:bookmarkStart w:id="4" w:name="_Toc127197548"/>
+      <w:bookmarkStart w:id="4" w:name="_Toc127200357"/>
       <w:r>
         <w:rPr>
           <w:color w:val="auto"/>
         </w:rPr>
+        <w:lastRenderedPageBreak/>
         <w:t>Charte graphique</w:t>
       </w:r>
       <w:bookmarkEnd w:id="4"/>
@@ -2299,11 +2447,12 @@
           <w:szCs w:val="22"/>
         </w:rPr>
       </w:pPr>
-      <w:bookmarkStart w:id="5" w:name="_Toc127197549"/>
+      <w:bookmarkStart w:id="5" w:name="_Toc127200358"/>
       <w:r>
         <w:rPr>
           <w:color w:val="auto"/>
         </w:rPr>
+        <w:lastRenderedPageBreak/>
         <w:t>Les différentes o</w:t>
       </w:r>
       <w:r>
@@ -3125,11 +3274,12 @@
           <w:color w:val="auto"/>
         </w:rPr>
       </w:pPr>
-      <w:bookmarkStart w:id="6" w:name="_Toc127197550"/>
+      <w:bookmarkStart w:id="6" w:name="_Toc127200359"/>
       <w:r>
         <w:rPr>
           <w:color w:val="auto"/>
         </w:rPr>
+        <w:lastRenderedPageBreak/>
         <w:t>Les différentes langages utilisés</w:t>
       </w:r>
       <w:bookmarkEnd w:id="6"/>
@@ -3717,6 +3867,142 @@
           <w:lang w:eastAsia="en-US"/>
         </w:rPr>
       </w:pPr>
+    </w:p>
+    <w:p>
+      <w:pPr>
+        <w:rPr>
+          <w:lang w:eastAsia="en-US"/>
+        </w:rPr>
+      </w:pPr>
+    </w:p>
+    <w:p>
+      <w:pPr>
+        <w:rPr>
+          <w:lang w:eastAsia="en-US"/>
+        </w:rPr>
+      </w:pPr>
+    </w:p>
+    <w:p>
+      <w:pPr>
+        <w:rPr>
+          <w:lang w:eastAsia="en-US"/>
+        </w:rPr>
+      </w:pPr>
+    </w:p>
+    <w:p>
+      <w:pPr>
+        <w:rPr>
+          <w:lang w:eastAsia="en-US"/>
+        </w:rPr>
+      </w:pPr>
+    </w:p>
+    <w:p>
+      <w:pPr>
+        <w:rPr>
+          <w:lang w:eastAsia="en-US"/>
+        </w:rPr>
+      </w:pPr>
+    </w:p>
+    <w:p>
+      <w:pPr>
+        <w:rPr>
+          <w:lang w:eastAsia="en-US"/>
+        </w:rPr>
+      </w:pPr>
+    </w:p>
+    <w:p>
+      <w:pPr>
+        <w:rPr>
+          <w:lang w:eastAsia="en-US"/>
+        </w:rPr>
+      </w:pPr>
+    </w:p>
+    <w:p>
+      <w:pPr>
+        <w:rPr>
+          <w:lang w:eastAsia="en-US"/>
+        </w:rPr>
+      </w:pPr>
+    </w:p>
+    <w:p>
+      <w:pPr>
+        <w:pStyle w:val="Titre2"/>
+        <w:rPr>
+          <w:color w:val="auto"/>
+        </w:rPr>
+      </w:pPr>
+      <w:bookmarkStart w:id="7" w:name="_Toc127200360"/>
+      <w:r>
+        <w:rPr>
+          <w:color w:val="auto"/>
+        </w:rPr>
+        <w:lastRenderedPageBreak/>
+        <w:t>L’arborescence du GITHUB</w:t>
+      </w:r>
+      <w:bookmarkEnd w:id="7"/>
+    </w:p>
+    <w:p>
+      <w:pPr>
+        <w:rPr>
+          <w:lang w:eastAsia="en-US"/>
+        </w:rPr>
+      </w:pPr>
+    </w:p>
+    <w:p>
+      <w:pPr>
+        <w:rPr>
+          <w:lang w:eastAsia="en-US"/>
+        </w:rPr>
+      </w:pPr>
+      <w:r>
+        <w:rPr>
+          <w:lang w:eastAsia="en-US"/>
+        </w:rPr>
+        <w:t>p</w:t>
+      </w:r>
+    </w:p>
+    <w:p>
+      <w:pPr>
+        <w:rPr>
+          <w:lang w:eastAsia="en-US"/>
+        </w:rPr>
+      </w:pPr>
+    </w:p>
+    <w:p>
+      <w:pPr>
+        <w:pStyle w:val="Titre2"/>
+        <w:rPr>
+          <w:color w:val="auto"/>
+        </w:rPr>
+      </w:pPr>
+      <w:bookmarkStart w:id="8" w:name="_Toc127200361"/>
+      <w:r>
+        <w:rPr>
+          <w:color w:val="auto"/>
+        </w:rPr>
+        <w:t>Fonctionnement du site</w:t>
+      </w:r>
+      <w:bookmarkEnd w:id="8"/>
+    </w:p>
+    <w:p>
+      <w:pPr>
+        <w:rPr>
+          <w:lang w:eastAsia="en-US"/>
+        </w:rPr>
+      </w:pPr>
+    </w:p>
+    <w:p>
+      <w:pPr>
+        <w:rPr>
+          <w:lang w:eastAsia="en-US"/>
+        </w:rPr>
+      </w:pPr>
+      <w:r>
+        <w:rPr>
+          <w:lang w:eastAsia="en-US"/>
+        </w:rPr>
+        <w:t>p</w:t>
+      </w:r>
     </w:p>
     <w:sectPr>
       <w:footerReference w:type="even" r:id="rId21"/>

</xml_diff>

<commit_message>
remplissage partie VII doc technique
</commit_message>
<xml_diff>
--- a/GROUPE/documentation technique gestion de projet.docx
+++ b/GROUPE/documentation technique gestion de projet.docx
@@ -1674,16 +1674,8 @@
               <w:rPr>
                 <w:lang w:eastAsia="en-US"/>
               </w:rPr>
-              <w:t xml:space="preserve">Header et </w:t>
-            </w:r>
-            <w:proofErr w:type="spellStart"/>
-            <w:r>
-              <w:rPr>
-                <w:lang w:eastAsia="en-US"/>
-              </w:rPr>
-              <w:t>footer</w:t>
-            </w:r>
-            <w:proofErr w:type="spellEnd"/>
+              <w:t>Header et footer</w:t>
+            </w:r>
           </w:p>
         </w:tc>
       </w:tr>
@@ -3993,6 +3985,7 @@
     </w:p>
     <w:p>
       <w:pPr>
+        <w:ind w:firstLine="540"/>
         <w:rPr>
           <w:lang w:eastAsia="en-US"/>
         </w:rPr>
@@ -4001,7 +3994,28 @@
         <w:rPr>
           <w:lang w:eastAsia="en-US"/>
         </w:rPr>
-        <w:t>p</w:t>
+        <w:t>Lorsque vous serez sur la page d’accueil, vous aurez en haut de votre écran un header avec deux menus, un afficher et un en burger. Si vous cliquez sur l’un des noms afficher cela vous amène sur la page. Si vous cliquez sur le burger, cela vous ouvrira un menu a partir duquel vous pouvez naviguer entre les pages comme avec le menu afficher sur la page d’accueil.</w:t>
+      </w:r>
+    </w:p>
+    <w:p>
+      <w:pPr>
+        <w:rPr>
+          <w:lang w:eastAsia="en-US"/>
+        </w:rPr>
+      </w:pPr>
+    </w:p>
+    <w:p>
+      <w:pPr>
+        <w:rPr>
+          <w:lang w:eastAsia="en-US"/>
+        </w:rPr>
+      </w:pPr>
+      <w:r>
+        <w:rPr>
+          <w:lang w:eastAsia="en-US"/>
+        </w:rPr>
+        <w:tab/>
+        <w:t>Lorsque vous faites défilé la page d’accueil vous avez toute la page et à la fin vous avez a nouveau un menu dans le footer.</w:t>
       </w:r>
     </w:p>
     <w:sectPr>

</xml_diff>

<commit_message>
passage doc en pdf
</commit_message>
<xml_diff>
--- a/GROUPE/documentation technique gestion de projet.docx
+++ b/GROUPE/documentation technique gestion de projet.docx
@@ -75,7 +75,7 @@
                           </wps:spPr>
                           <wps:txbx>
                             <w:txbxContent>
-                              <w:bookmarkStart w:id="0" w:name="_Toc127200354" w:displacedByCustomXml="next"/>
+                              <w:bookmarkStart w:id="0" w:name="_Toc127256629" w:displacedByCustomXml="next"/>
                               <w:sdt>
                                 <w:sdtPr>
                                   <w:rPr>
@@ -179,7 +179,7 @@
                   <v:rect w14:anchorId="464E2FAD" id="Rectangle 16" o:spid="_x0000_s1026" style="position:absolute;left:0;text-align:left;margin-left:0;margin-top:0;width:422.3pt;height:760.1pt;z-index:251659264;visibility:visible;mso-wrap-style:square;mso-width-percent:690;mso-height-percent:960;mso-left-percent:20;mso-top-percent:20;mso-wrap-distance-left:9pt;mso-wrap-distance-top:0;mso-wrap-distance-right:9pt;mso-wrap-distance-bottom:0;mso-position-horizontal-relative:page;mso-position-vertical-relative:page;mso-width-percent:690;mso-height-percent:960;mso-left-percent:20;mso-top-percent:20;mso-width-relative:page;mso-height-relative:page;v-text-anchor:middle" o:gfxdata="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" fillcolor="#4a5a7a [3204]" stroked="f">
                     <v:textbox inset="21.6pt,1in,21.6pt">
                       <w:txbxContent>
-                        <w:bookmarkStart w:id="1" w:name="_Toc127200354" w:displacedByCustomXml="next"/>
+                        <w:bookmarkStart w:id="1" w:name="_Toc127256629" w:displacedByCustomXml="next"/>
                         <w:sdt>
                           <w:sdtPr>
                             <w:rPr>
@@ -474,8 +474,14 @@
         <w:p>
           <w:pPr>
             <w:pStyle w:val="En-ttedetabledesmatires"/>
+            <w:rPr>
+              <w:u w:val="single"/>
+            </w:rPr>
           </w:pPr>
           <w:r>
+            <w:rPr>
+              <w:u w:val="single"/>
+            </w:rPr>
             <w:t>Sommaire</w:t>
           </w:r>
         </w:p>
@@ -500,7 +506,7 @@
           <w:r>
             <w:fldChar w:fldCharType="separate"/>
           </w:r>
-          <w:hyperlink r:id="rId9" w:anchor="_Toc127200354" w:history="1">
+          <w:hyperlink r:id="rId9" w:anchor="_Toc127256629" w:history="1">
             <w:r>
               <w:rPr>
                 <w:rStyle w:val="Lienhypertexte"/>
@@ -528,7 +534,7 @@
                 <w:noProof/>
                 <w:webHidden/>
               </w:rPr>
-              <w:instrText xml:space="preserve"> PAGEREF _Toc127200354 \h </w:instrText>
+              <w:instrText xml:space="preserve"> PAGEREF _Toc127256629 \h </w:instrText>
             </w:r>
             <w:r>
               <w:rPr>
@@ -572,10 +578,11 @@
               <w:sz w:val="22"/>
             </w:rPr>
           </w:pPr>
-          <w:hyperlink w:anchor="_Toc127200355" w:history="1">
+          <w:hyperlink w:anchor="_Toc127256630" w:history="1">
             <w:r>
               <w:rPr>
                 <w:rStyle w:val="Lienhypertexte"/>
+                <w:b/>
                 <w:noProof/>
               </w:rPr>
               <w:t>I.</w:t>
@@ -591,6 +598,7 @@
             <w:r>
               <w:rPr>
                 <w:rStyle w:val="Lienhypertexte"/>
+                <w:b/>
                 <w:noProof/>
               </w:rPr>
               <w:t>Les collaborateurs</w:t>
@@ -614,7 +622,7 @@
                 <w:noProof/>
                 <w:webHidden/>
               </w:rPr>
-              <w:instrText xml:space="preserve"> PAGEREF _Toc127200355 \h </w:instrText>
+              <w:instrText xml:space="preserve"> PAGEREF _Toc127256630 \h </w:instrText>
             </w:r>
             <w:r>
               <w:rPr>
@@ -658,10 +666,11 @@
               <w:sz w:val="22"/>
             </w:rPr>
           </w:pPr>
-          <w:hyperlink w:anchor="_Toc127200356" w:history="1">
+          <w:hyperlink w:anchor="_Toc127256631" w:history="1">
             <w:r>
               <w:rPr>
                 <w:rStyle w:val="Lienhypertexte"/>
+                <w:b/>
                 <w:noProof/>
               </w:rPr>
               <w:t>II.</w:t>
@@ -677,6 +686,7 @@
             <w:r>
               <w:rPr>
                 <w:rStyle w:val="Lienhypertexte"/>
+                <w:b/>
                 <w:noProof/>
               </w:rPr>
               <w:t>Lien du site original</w:t>
@@ -700,7 +710,7 @@
                 <w:noProof/>
                 <w:webHidden/>
               </w:rPr>
-              <w:instrText xml:space="preserve"> PAGEREF _Toc127200356 \h </w:instrText>
+              <w:instrText xml:space="preserve"> PAGEREF _Toc127256631 \h </w:instrText>
             </w:r>
             <w:r>
               <w:rPr>
@@ -744,10 +754,11 @@
               <w:sz w:val="22"/>
             </w:rPr>
           </w:pPr>
-          <w:hyperlink w:anchor="_Toc127200357" w:history="1">
+          <w:hyperlink w:anchor="_Toc127256632" w:history="1">
             <w:r>
               <w:rPr>
                 <w:rStyle w:val="Lienhypertexte"/>
+                <w:b/>
                 <w:noProof/>
               </w:rPr>
               <w:t>III.</w:t>
@@ -763,6 +774,7 @@
             <w:r>
               <w:rPr>
                 <w:rStyle w:val="Lienhypertexte"/>
+                <w:b/>
                 <w:noProof/>
               </w:rPr>
               <w:t>Charte graphique</w:t>
@@ -786,7 +798,7 @@
                 <w:noProof/>
                 <w:webHidden/>
               </w:rPr>
-              <w:instrText xml:space="preserve"> PAGEREF _Toc127200357 \h </w:instrText>
+              <w:instrText xml:space="preserve"> PAGEREF _Toc127256632 \h </w:instrText>
             </w:r>
             <w:r>
               <w:rPr>
@@ -830,10 +842,11 @@
               <w:sz w:val="22"/>
             </w:rPr>
           </w:pPr>
-          <w:hyperlink w:anchor="_Toc127200358" w:history="1">
+          <w:hyperlink w:anchor="_Toc127256633" w:history="1">
             <w:r>
               <w:rPr>
                 <w:rStyle w:val="Lienhypertexte"/>
+                <w:b/>
                 <w:noProof/>
               </w:rPr>
               <w:t>IV.</w:t>
@@ -849,6 +862,7 @@
             <w:r>
               <w:rPr>
                 <w:rStyle w:val="Lienhypertexte"/>
+                <w:b/>
                 <w:noProof/>
               </w:rPr>
               <w:t>Les différentes outils utilisés</w:t>
@@ -872,7 +886,7 @@
                 <w:noProof/>
                 <w:webHidden/>
               </w:rPr>
-              <w:instrText xml:space="preserve"> PAGEREF _Toc127200358 \h </w:instrText>
+              <w:instrText xml:space="preserve"> PAGEREF _Toc127256633 \h </w:instrText>
             </w:r>
             <w:r>
               <w:rPr>
@@ -916,10 +930,11 @@
               <w:sz w:val="22"/>
             </w:rPr>
           </w:pPr>
-          <w:hyperlink w:anchor="_Toc127200359" w:history="1">
+          <w:hyperlink w:anchor="_Toc127256634" w:history="1">
             <w:r>
               <w:rPr>
                 <w:rStyle w:val="Lienhypertexte"/>
+                <w:b/>
                 <w:noProof/>
               </w:rPr>
               <w:t>V.</w:t>
@@ -935,6 +950,7 @@
             <w:r>
               <w:rPr>
                 <w:rStyle w:val="Lienhypertexte"/>
+                <w:b/>
                 <w:noProof/>
               </w:rPr>
               <w:t>Les différentes langages utilisés</w:t>
@@ -958,7 +974,7 @@
                 <w:noProof/>
                 <w:webHidden/>
               </w:rPr>
-              <w:instrText xml:space="preserve"> PAGEREF _Toc127200359 \h </w:instrText>
+              <w:instrText xml:space="preserve"> PAGEREF _Toc127256634 \h </w:instrText>
             </w:r>
             <w:r>
               <w:rPr>
@@ -1002,10 +1018,11 @@
               <w:sz w:val="22"/>
             </w:rPr>
           </w:pPr>
-          <w:hyperlink w:anchor="_Toc127200360" w:history="1">
+          <w:hyperlink w:anchor="_Toc127256635" w:history="1">
             <w:r>
               <w:rPr>
                 <w:rStyle w:val="Lienhypertexte"/>
+                <w:b/>
                 <w:noProof/>
               </w:rPr>
               <w:t>VI.</w:t>
@@ -1021,6 +1038,7 @@
             <w:r>
               <w:rPr>
                 <w:rStyle w:val="Lienhypertexte"/>
+                <w:b/>
                 <w:noProof/>
               </w:rPr>
               <w:t>L’arborescence du GITHUB</w:t>
@@ -1044,7 +1062,7 @@
                 <w:noProof/>
                 <w:webHidden/>
               </w:rPr>
-              <w:instrText xml:space="preserve"> PAGEREF _Toc127200360 \h </w:instrText>
+              <w:instrText xml:space="preserve"> PAGEREF _Toc127256635 \h </w:instrText>
             </w:r>
             <w:r>
               <w:rPr>
@@ -1088,10 +1106,11 @@
               <w:sz w:val="22"/>
             </w:rPr>
           </w:pPr>
-          <w:hyperlink w:anchor="_Toc127200361" w:history="1">
+          <w:hyperlink w:anchor="_Toc127256636" w:history="1">
             <w:r>
               <w:rPr>
                 <w:rStyle w:val="Lienhypertexte"/>
+                <w:b/>
                 <w:noProof/>
               </w:rPr>
               <w:t>VII.</w:t>
@@ -1107,6 +1126,7 @@
             <w:r>
               <w:rPr>
                 <w:rStyle w:val="Lienhypertexte"/>
+                <w:b/>
                 <w:noProof/>
               </w:rPr>
               <w:t>Fonctionnement du site</w:t>
@@ -1130,7 +1150,7 @@
                 <w:noProof/>
                 <w:webHidden/>
               </w:rPr>
-              <w:instrText xml:space="preserve"> PAGEREF _Toc127200361 \h </w:instrText>
+              <w:instrText xml:space="preserve"> PAGEREF _Toc127256636 \h </w:instrText>
             </w:r>
             <w:r>
               <w:rPr>
@@ -1375,12 +1395,16 @@
       <w:pPr>
         <w:pStyle w:val="Titre2"/>
         <w:rPr>
+          <w:b/>
+          <w:bCs w:val="0"/>
           <w:color w:val="auto"/>
         </w:rPr>
       </w:pPr>
-      <w:bookmarkStart w:id="2" w:name="_Toc127200355"/>
+      <w:bookmarkStart w:id="2" w:name="_Toc127256630"/>
       <w:r>
         <w:rPr>
+          <w:b/>
+          <w:bCs w:val="0"/>
           <w:color w:val="auto"/>
         </w:rPr>
         <w:lastRenderedPageBreak/>
@@ -1946,12 +1970,16 @@
       <w:pPr>
         <w:pStyle w:val="Titre2"/>
         <w:rPr>
+          <w:b/>
+          <w:bCs w:val="0"/>
           <w:color w:val="auto"/>
         </w:rPr>
       </w:pPr>
-      <w:bookmarkStart w:id="3" w:name="_Toc127200356"/>
+      <w:bookmarkStart w:id="3" w:name="_Toc127256631"/>
       <w:r>
         <w:rPr>
+          <w:b/>
+          <w:bCs w:val="0"/>
           <w:color w:val="auto"/>
         </w:rPr>
         <w:lastRenderedPageBreak/>
@@ -2161,12 +2189,16 @@
       <w:pPr>
         <w:pStyle w:val="Titre2"/>
         <w:rPr>
+          <w:b/>
+          <w:bCs w:val="0"/>
           <w:color w:val="auto"/>
         </w:rPr>
       </w:pPr>
-      <w:bookmarkStart w:id="4" w:name="_Toc127200357"/>
+      <w:bookmarkStart w:id="4" w:name="_Toc127256632"/>
       <w:r>
         <w:rPr>
+          <w:b/>
+          <w:bCs w:val="0"/>
           <w:color w:val="auto"/>
         </w:rPr>
         <w:lastRenderedPageBreak/>
@@ -2434,14 +2466,17 @@
         <w:pStyle w:val="Titre2"/>
         <w:rPr>
           <w:rFonts w:eastAsiaTheme="minorEastAsia"/>
+          <w:b/>
           <w:bCs w:val="0"/>
           <w:color w:val="auto"/>
           <w:szCs w:val="22"/>
         </w:rPr>
       </w:pPr>
-      <w:bookmarkStart w:id="5" w:name="_Toc127200358"/>
+      <w:bookmarkStart w:id="5" w:name="_Toc127256633"/>
       <w:r>
         <w:rPr>
+          <w:b/>
+          <w:bCs w:val="0"/>
           <w:color w:val="auto"/>
         </w:rPr>
         <w:lastRenderedPageBreak/>
@@ -2449,6 +2484,8 @@
       </w:r>
       <w:r>
         <w:rPr>
+          <w:b/>
+          <w:bCs w:val="0"/>
           <w:color w:val="auto"/>
         </w:rPr>
         <w:t>utils utilisés</w:t>
@@ -3263,12 +3300,16 @@
       <w:pPr>
         <w:pStyle w:val="Titre2"/>
         <w:rPr>
+          <w:b/>
+          <w:bCs w:val="0"/>
           <w:color w:val="auto"/>
         </w:rPr>
       </w:pPr>
-      <w:bookmarkStart w:id="6" w:name="_Toc127200359"/>
+      <w:bookmarkStart w:id="6" w:name="_Toc127256634"/>
       <w:r>
         <w:rPr>
+          <w:b/>
+          <w:bCs w:val="0"/>
           <w:color w:val="auto"/>
         </w:rPr>
         <w:lastRenderedPageBreak/>
@@ -3920,12 +3961,16 @@
       <w:pPr>
         <w:pStyle w:val="Titre2"/>
         <w:rPr>
+          <w:b/>
+          <w:bCs w:val="0"/>
           <w:color w:val="auto"/>
         </w:rPr>
       </w:pPr>
-      <w:bookmarkStart w:id="7" w:name="_Toc127200360"/>
+      <w:bookmarkStart w:id="7" w:name="_Toc127256635"/>
       <w:r>
         <w:rPr>
+          <w:b/>
+          <w:bCs w:val="0"/>
           <w:color w:val="auto"/>
         </w:rPr>
         <w:lastRenderedPageBreak/>
@@ -3964,12 +4009,16 @@
       <w:pPr>
         <w:pStyle w:val="Titre2"/>
         <w:rPr>
+          <w:b/>
+          <w:bCs w:val="0"/>
           <w:color w:val="auto"/>
         </w:rPr>
       </w:pPr>
-      <w:bookmarkStart w:id="8" w:name="_Toc127200361"/>
+      <w:bookmarkStart w:id="8" w:name="_Toc127256636"/>
       <w:r>
         <w:rPr>
+          <w:b/>
+          <w:bCs w:val="0"/>
           <w:color w:val="auto"/>
         </w:rPr>
         <w:t>Fonctionnement du site</w:t>

</xml_diff>